<commit_message>
[HL] Updated details on website with new information.
</commit_message>
<xml_diff>
--- a/docs/Huy Le - Resume (2015).docx
+++ b/docs/Huy Le - Resume (2015).docx
@@ -99,8 +99,6 @@
         </w:rPr>
         <w:tab/>
       </w:r>
-      <w:bookmarkStart w:id="0" w:name="_GoBack"/>
-      <w:bookmarkEnd w:id="0"/>
       <w:r>
         <w:rPr>
           <w:rStyle w:val="IntenseReference"/>
@@ -827,68 +825,6 @@
           <w:szCs w:val="19"/>
         </w:rPr>
         <w:t xml:space="preserve">May 2016 </w:t>
-      </w:r>
-    </w:p>
-    <w:p>
-      <w:pPr>
-        <w:pStyle w:val="Default"/>
-        <w:rPr>
-          <w:rFonts w:ascii="Gisha" w:hAnsi="Gisha" w:cs="Gisha"/>
-          <w:sz w:val="19"/>
-          <w:szCs w:val="19"/>
-        </w:rPr>
-      </w:pPr>
-      <w:r>
-        <w:rPr>
-          <w:rFonts w:ascii="Gisha" w:hAnsi="Gisha" w:cs="Gisha"/>
-          <w:sz w:val="19"/>
-          <w:szCs w:val="19"/>
-        </w:rPr>
-        <w:t xml:space="preserve">Gates Millennium Scholar and </w:t>
-      </w:r>
-      <w:proofErr w:type="spellStart"/>
-      <w:r>
-        <w:rPr>
-          <w:rFonts w:ascii="Gisha" w:hAnsi="Gisha" w:cs="Gisha"/>
-          <w:sz w:val="19"/>
-          <w:szCs w:val="19"/>
-        </w:rPr>
-        <w:t>Yawkey</w:t>
-      </w:r>
-      <w:proofErr w:type="spellEnd"/>
-      <w:r>
-        <w:rPr>
-          <w:rFonts w:ascii="Gisha" w:hAnsi="Gisha" w:cs="Gisha"/>
-          <w:sz w:val="19"/>
-          <w:szCs w:val="19"/>
-        </w:rPr>
-        <w:t xml:space="preserve"> Scholar </w:t>
-      </w:r>
-    </w:p>
-    <w:p>
-      <w:pPr>
-        <w:pStyle w:val="Default"/>
-        <w:rPr>
-          <w:rFonts w:ascii="Gisha" w:hAnsi="Gisha" w:cs="Gisha"/>
-          <w:sz w:val="19"/>
-          <w:szCs w:val="19"/>
-        </w:rPr>
-      </w:pPr>
-      <w:r>
-        <w:rPr>
-          <w:rFonts w:ascii="Gisha" w:hAnsi="Gisha" w:cs="Gisha"/>
-          <w:sz w:val="19"/>
-          <w:szCs w:val="19"/>
-        </w:rPr>
-        <w:t>C</w:t>
-      </w:r>
-      <w:r>
-        <w:rPr>
-          <w:rFonts w:ascii="Gisha" w:hAnsi="Gisha" w:cs="Gisha"/>
-          <w:sz w:val="19"/>
-          <w:szCs w:val="19"/>
-        </w:rPr>
-        <w:t>oursework: Intro to Algorithms, Computer Languages, Cloud Computing, Software Systems, Database Systems</w:t>
       </w:r>
     </w:p>
     <w:p>
@@ -1442,6 +1378,294 @@
           <w:u w:val="single" w:color="A6A6A6" w:themeColor="background1" w:themeShade="A6"/>
         </w:rPr>
         <w:tab/>
+      </w:r>
+    </w:p>
+    <w:p>
+      <w:pPr>
+        <w:pStyle w:val="Default"/>
+        <w:rPr>
+          <w:rFonts w:ascii="Gisha" w:hAnsi="Gisha" w:cs="Gisha"/>
+          <w:bCs/>
+          <w:sz w:val="19"/>
+          <w:szCs w:val="19"/>
+        </w:rPr>
+      </w:pPr>
+      <w:r>
+        <w:rPr>
+          <w:rFonts w:ascii="Gisha" w:hAnsi="Gisha" w:cs="Gisha"/>
+          <w:b/>
+          <w:bCs/>
+          <w:sz w:val="19"/>
+          <w:szCs w:val="19"/>
+        </w:rPr>
+        <w:t>Education First</w:t>
+      </w:r>
+      <w:r>
+        <w:rPr>
+          <w:rFonts w:ascii="Gisha" w:hAnsi="Gisha" w:cs="Gisha"/>
+          <w:b/>
+          <w:bCs/>
+          <w:sz w:val="19"/>
+          <w:szCs w:val="19"/>
+        </w:rPr>
+        <w:tab/>
+      </w:r>
+      <w:r>
+        <w:rPr>
+          <w:rFonts w:ascii="Gisha" w:hAnsi="Gisha" w:cs="Gisha"/>
+          <w:b/>
+          <w:bCs/>
+          <w:sz w:val="19"/>
+          <w:szCs w:val="19"/>
+        </w:rPr>
+        <w:tab/>
+      </w:r>
+      <w:r>
+        <w:rPr>
+          <w:rFonts w:ascii="Gisha" w:hAnsi="Gisha" w:cs="Gisha"/>
+          <w:b/>
+          <w:bCs/>
+          <w:sz w:val="19"/>
+          <w:szCs w:val="19"/>
+        </w:rPr>
+        <w:tab/>
+      </w:r>
+      <w:r>
+        <w:rPr>
+          <w:rFonts w:ascii="Gisha" w:hAnsi="Gisha" w:cs="Gisha"/>
+          <w:b/>
+          <w:bCs/>
+          <w:sz w:val="19"/>
+          <w:szCs w:val="19"/>
+        </w:rPr>
+        <w:tab/>
+      </w:r>
+      <w:r>
+        <w:rPr>
+          <w:rFonts w:ascii="Gisha" w:hAnsi="Gisha" w:cs="Gisha"/>
+          <w:b/>
+          <w:bCs/>
+          <w:sz w:val="19"/>
+          <w:szCs w:val="19"/>
+        </w:rPr>
+        <w:tab/>
+      </w:r>
+      <w:r>
+        <w:rPr>
+          <w:rFonts w:ascii="Gisha" w:hAnsi="Gisha" w:cs="Gisha"/>
+          <w:b/>
+          <w:bCs/>
+          <w:sz w:val="19"/>
+          <w:szCs w:val="19"/>
+        </w:rPr>
+        <w:tab/>
+      </w:r>
+      <w:r>
+        <w:rPr>
+          <w:rFonts w:ascii="Gisha" w:hAnsi="Gisha" w:cs="Gisha"/>
+          <w:b/>
+          <w:bCs/>
+          <w:sz w:val="19"/>
+          <w:szCs w:val="19"/>
+        </w:rPr>
+        <w:tab/>
+      </w:r>
+      <w:r>
+        <w:rPr>
+          <w:rFonts w:ascii="Gisha" w:hAnsi="Gisha" w:cs="Gisha"/>
+          <w:b/>
+          <w:bCs/>
+          <w:sz w:val="19"/>
+          <w:szCs w:val="19"/>
+        </w:rPr>
+        <w:tab/>
+      </w:r>
+      <w:r>
+        <w:rPr>
+          <w:rFonts w:ascii="Gisha" w:hAnsi="Gisha" w:cs="Gisha"/>
+          <w:b/>
+          <w:bCs/>
+          <w:sz w:val="19"/>
+          <w:szCs w:val="19"/>
+        </w:rPr>
+        <w:tab/>
+      </w:r>
+      <w:r>
+        <w:rPr>
+          <w:rFonts w:ascii="Gisha" w:hAnsi="Gisha" w:cs="Gisha"/>
+          <w:b/>
+          <w:bCs/>
+          <w:sz w:val="19"/>
+          <w:szCs w:val="19"/>
+        </w:rPr>
+        <w:tab/>
+        <w:t xml:space="preserve">  </w:t>
+      </w:r>
+      <w:r>
+        <w:rPr>
+          <w:rFonts w:ascii="Gisha" w:hAnsi="Gisha" w:cs="Gisha"/>
+          <w:bCs/>
+          <w:sz w:val="19"/>
+          <w:szCs w:val="19"/>
+        </w:rPr>
+        <w:t>Cambridge, MA</w:t>
+      </w:r>
+    </w:p>
+    <w:p>
+      <w:pPr>
+        <w:pStyle w:val="Default"/>
+        <w:rPr>
+          <w:rFonts w:ascii="Gisha" w:hAnsi="Gisha" w:cs="Gisha"/>
+          <w:bCs/>
+          <w:sz w:val="19"/>
+          <w:szCs w:val="19"/>
+        </w:rPr>
+      </w:pPr>
+      <w:r>
+        <w:rPr>
+          <w:rFonts w:ascii="Gisha" w:hAnsi="Gisha" w:cs="Gisha"/>
+          <w:bCs/>
+          <w:i/>
+          <w:sz w:val="19"/>
+          <w:szCs w:val="19"/>
+        </w:rPr>
+        <w:t>Mobile Developer Intern</w:t>
+      </w:r>
+      <w:r>
+        <w:rPr>
+          <w:rFonts w:ascii="Gisha" w:hAnsi="Gisha" w:cs="Gisha"/>
+          <w:bCs/>
+          <w:i/>
+          <w:sz w:val="19"/>
+          <w:szCs w:val="19"/>
+        </w:rPr>
+        <w:tab/>
+      </w:r>
+      <w:r>
+        <w:rPr>
+          <w:rFonts w:ascii="Gisha" w:hAnsi="Gisha" w:cs="Gisha"/>
+          <w:bCs/>
+          <w:i/>
+          <w:sz w:val="19"/>
+          <w:szCs w:val="19"/>
+        </w:rPr>
+        <w:tab/>
+      </w:r>
+      <w:r>
+        <w:rPr>
+          <w:rFonts w:ascii="Gisha" w:hAnsi="Gisha" w:cs="Gisha"/>
+          <w:bCs/>
+          <w:i/>
+          <w:sz w:val="19"/>
+          <w:szCs w:val="19"/>
+        </w:rPr>
+        <w:tab/>
+      </w:r>
+      <w:r>
+        <w:rPr>
+          <w:rFonts w:ascii="Gisha" w:hAnsi="Gisha" w:cs="Gisha"/>
+          <w:bCs/>
+          <w:i/>
+          <w:sz w:val="19"/>
+          <w:szCs w:val="19"/>
+        </w:rPr>
+        <w:tab/>
+      </w:r>
+      <w:r>
+        <w:rPr>
+          <w:rFonts w:ascii="Gisha" w:hAnsi="Gisha" w:cs="Gisha"/>
+          <w:bCs/>
+          <w:i/>
+          <w:sz w:val="19"/>
+          <w:szCs w:val="19"/>
+        </w:rPr>
+        <w:tab/>
+      </w:r>
+      <w:r>
+        <w:rPr>
+          <w:rFonts w:ascii="Gisha" w:hAnsi="Gisha" w:cs="Gisha"/>
+          <w:bCs/>
+          <w:i/>
+          <w:sz w:val="19"/>
+          <w:szCs w:val="19"/>
+        </w:rPr>
+        <w:tab/>
+      </w:r>
+      <w:r>
+        <w:rPr>
+          <w:rFonts w:ascii="Gisha" w:hAnsi="Gisha" w:cs="Gisha"/>
+          <w:bCs/>
+          <w:i/>
+          <w:sz w:val="19"/>
+          <w:szCs w:val="19"/>
+        </w:rPr>
+        <w:tab/>
+      </w:r>
+      <w:r>
+        <w:rPr>
+          <w:rFonts w:ascii="Gisha" w:hAnsi="Gisha" w:cs="Gisha"/>
+          <w:bCs/>
+          <w:i/>
+          <w:sz w:val="19"/>
+          <w:szCs w:val="19"/>
+        </w:rPr>
+        <w:tab/>
+      </w:r>
+      <w:r>
+        <w:rPr>
+          <w:rFonts w:ascii="Gisha" w:hAnsi="Gisha" w:cs="Gisha"/>
+          <w:bCs/>
+          <w:sz w:val="19"/>
+          <w:szCs w:val="19"/>
+        </w:rPr>
+        <w:t xml:space="preserve">          Jan. 2016 – Present</w:t>
+      </w:r>
+    </w:p>
+    <w:p>
+      <w:pPr>
+        <w:pStyle w:val="Default"/>
+        <w:numPr>
+          <w:ilvl w:val="0"/>
+          <w:numId w:val="5"/>
+        </w:numPr>
+        <w:ind w:left="360"/>
+        <w:rPr>
+          <w:rFonts w:ascii="Gisha" w:hAnsi="Gisha" w:cs="Gisha"/>
+          <w:bCs/>
+          <w:sz w:val="19"/>
+          <w:szCs w:val="19"/>
+        </w:rPr>
+      </w:pPr>
+      <w:bookmarkStart w:id="0" w:name="_GoBack"/>
+      <w:bookmarkEnd w:id="0"/>
+      <w:r>
+        <w:rPr>
+          <w:rFonts w:ascii="Gisha" w:hAnsi="Gisha" w:cs="Gisha"/>
+          <w:bCs/>
+          <w:sz w:val="19"/>
+          <w:szCs w:val="19"/>
+        </w:rPr>
+        <w:t xml:space="preserve">Working on Go Ahead Tours </w:t>
+      </w:r>
+      <w:proofErr w:type="spellStart"/>
+      <w:r>
+        <w:rPr>
+          <w:rFonts w:ascii="Gisha" w:hAnsi="Gisha" w:cs="Gisha"/>
+          <w:bCs/>
+          <w:sz w:val="19"/>
+          <w:szCs w:val="19"/>
+        </w:rPr>
+        <w:t>iOS</w:t>
+      </w:r>
+      <w:proofErr w:type="spellEnd"/>
+      <w:r>
+        <w:rPr>
+          <w:rFonts w:ascii="Gisha" w:hAnsi="Gisha" w:cs="Gisha"/>
+          <w:bCs/>
+          <w:sz w:val="19"/>
+          <w:szCs w:val="19"/>
+        </w:rPr>
+        <w:t xml:space="preserve"> app.</w:t>
       </w:r>
     </w:p>
     <w:p>
@@ -1850,18 +2074,6 @@
           <w:szCs w:val="19"/>
         </w:rPr>
       </w:pPr>
-    </w:p>
-    <w:p>
-      <w:pPr>
-        <w:pStyle w:val="Default"/>
-        <w:rPr>
-          <w:rFonts w:ascii="Gisha" w:hAnsi="Gisha" w:cs="Gisha"/>
-          <w:b/>
-          <w:bCs/>
-          <w:sz w:val="19"/>
-          <w:szCs w:val="19"/>
-        </w:rPr>
-      </w:pPr>
       <w:r>
         <w:rPr>
           <w:rFonts w:ascii="Gisha" w:hAnsi="Gisha" w:cs="Gisha"/>
@@ -2232,16 +2444,6 @@
         </w:rPr>
         <w:t>.</w:t>
       </w:r>
-    </w:p>
-    <w:p>
-      <w:pPr>
-        <w:pStyle w:val="Default"/>
-        <w:rPr>
-          <w:rFonts w:ascii="Gisha" w:hAnsi="Gisha" w:cs="Gisha"/>
-          <w:sz w:val="19"/>
-          <w:szCs w:val="19"/>
-        </w:rPr>
-      </w:pPr>
     </w:p>
     <w:p>
       <w:pPr>
@@ -4084,6 +4286,119 @@
       </w:rPr>
     </w:lvl>
   </w:abstractNum>
+  <w:abstractNum w:abstractNumId="4">
+    <w:nsid w:val="59321242"/>
+    <w:multiLevelType w:val="hybridMultilevel"/>
+    <w:tmpl w:val="2ADE0CFC"/>
+    <w:lvl w:ilvl="0" w:tplc="04090001">
+      <w:start w:val="1"/>
+      <w:numFmt w:val="bullet"/>
+      <w:lvlText w:val=""/>
+      <w:lvlJc w:val="left"/>
+      <w:pPr>
+        <w:ind w:left="720" w:hanging="360"/>
+      </w:pPr>
+      <w:rPr>
+        <w:rFonts w:ascii="Symbol" w:hAnsi="Symbol" w:hint="default"/>
+      </w:rPr>
+    </w:lvl>
+    <w:lvl w:ilvl="1" w:tplc="04090003" w:tentative="1">
+      <w:start w:val="1"/>
+      <w:numFmt w:val="bullet"/>
+      <w:lvlText w:val="o"/>
+      <w:lvlJc w:val="left"/>
+      <w:pPr>
+        <w:ind w:left="1440" w:hanging="360"/>
+      </w:pPr>
+      <w:rPr>
+        <w:rFonts w:ascii="Courier New" w:hAnsi="Courier New" w:cs="Courier New" w:hint="default"/>
+      </w:rPr>
+    </w:lvl>
+    <w:lvl w:ilvl="2" w:tplc="04090005" w:tentative="1">
+      <w:start w:val="1"/>
+      <w:numFmt w:val="bullet"/>
+      <w:lvlText w:val=""/>
+      <w:lvlJc w:val="left"/>
+      <w:pPr>
+        <w:ind w:left="2160" w:hanging="360"/>
+      </w:pPr>
+      <w:rPr>
+        <w:rFonts w:ascii="Wingdings" w:hAnsi="Wingdings" w:hint="default"/>
+      </w:rPr>
+    </w:lvl>
+    <w:lvl w:ilvl="3" w:tplc="04090001" w:tentative="1">
+      <w:start w:val="1"/>
+      <w:numFmt w:val="bullet"/>
+      <w:lvlText w:val=""/>
+      <w:lvlJc w:val="left"/>
+      <w:pPr>
+        <w:ind w:left="2880" w:hanging="360"/>
+      </w:pPr>
+      <w:rPr>
+        <w:rFonts w:ascii="Symbol" w:hAnsi="Symbol" w:hint="default"/>
+      </w:rPr>
+    </w:lvl>
+    <w:lvl w:ilvl="4" w:tplc="04090003" w:tentative="1">
+      <w:start w:val="1"/>
+      <w:numFmt w:val="bullet"/>
+      <w:lvlText w:val="o"/>
+      <w:lvlJc w:val="left"/>
+      <w:pPr>
+        <w:ind w:left="3600" w:hanging="360"/>
+      </w:pPr>
+      <w:rPr>
+        <w:rFonts w:ascii="Courier New" w:hAnsi="Courier New" w:cs="Courier New" w:hint="default"/>
+      </w:rPr>
+    </w:lvl>
+    <w:lvl w:ilvl="5" w:tplc="04090005" w:tentative="1">
+      <w:start w:val="1"/>
+      <w:numFmt w:val="bullet"/>
+      <w:lvlText w:val=""/>
+      <w:lvlJc w:val="left"/>
+      <w:pPr>
+        <w:ind w:left="4320" w:hanging="360"/>
+      </w:pPr>
+      <w:rPr>
+        <w:rFonts w:ascii="Wingdings" w:hAnsi="Wingdings" w:hint="default"/>
+      </w:rPr>
+    </w:lvl>
+    <w:lvl w:ilvl="6" w:tplc="04090001" w:tentative="1">
+      <w:start w:val="1"/>
+      <w:numFmt w:val="bullet"/>
+      <w:lvlText w:val=""/>
+      <w:lvlJc w:val="left"/>
+      <w:pPr>
+        <w:ind w:left="5040" w:hanging="360"/>
+      </w:pPr>
+      <w:rPr>
+        <w:rFonts w:ascii="Symbol" w:hAnsi="Symbol" w:hint="default"/>
+      </w:rPr>
+    </w:lvl>
+    <w:lvl w:ilvl="7" w:tplc="04090003" w:tentative="1">
+      <w:start w:val="1"/>
+      <w:numFmt w:val="bullet"/>
+      <w:lvlText w:val="o"/>
+      <w:lvlJc w:val="left"/>
+      <w:pPr>
+        <w:ind w:left="5760" w:hanging="360"/>
+      </w:pPr>
+      <w:rPr>
+        <w:rFonts w:ascii="Courier New" w:hAnsi="Courier New" w:cs="Courier New" w:hint="default"/>
+      </w:rPr>
+    </w:lvl>
+    <w:lvl w:ilvl="8" w:tplc="04090005" w:tentative="1">
+      <w:start w:val="1"/>
+      <w:numFmt w:val="bullet"/>
+      <w:lvlText w:val=""/>
+      <w:lvlJc w:val="left"/>
+      <w:pPr>
+        <w:ind w:left="6480" w:hanging="360"/>
+      </w:pPr>
+      <w:rPr>
+        <w:rFonts w:ascii="Wingdings" w:hAnsi="Wingdings" w:hint="default"/>
+      </w:rPr>
+    </w:lvl>
+  </w:abstractNum>
   <w:num w:numId="1">
     <w:abstractNumId w:val="0"/>
   </w:num>
@@ -4095,6 +4410,9 @@
   </w:num>
   <w:num w:numId="4">
     <w:abstractNumId w:val="2"/>
+  </w:num>
+  <w:num w:numId="5">
+    <w:abstractNumId w:val="4"/>
   </w:num>
 </w:numbering>
 </file>
@@ -4835,4 +5153,16 @@
     </a:ext>
   </a:extLst>
 </a:theme>
+</file>
+
+<file path=customXml/item1.xml><?xml version="1.0" encoding="utf-8"?>
+<b:Sources xmlns:b="http://schemas.openxmlformats.org/officeDocument/2006/bibliography" xmlns="http://schemas.openxmlformats.org/officeDocument/2006/bibliography" SelectedStyle="\APASixthEditionOfficeOnline.xsl" StyleName="APA" Version="6"/>
+</file>
+
+<file path=customXml/itemProps1.xml><?xml version="1.0" encoding="utf-8"?>
+<ds:datastoreItem xmlns:ds="http://schemas.openxmlformats.org/officeDocument/2006/customXml" ds:itemID="{F1DFF69B-A6C1-4346-AA28-16298FCE71BF}">
+  <ds:schemaRefs>
+    <ds:schemaRef ds:uri="http://schemas.openxmlformats.org/officeDocument/2006/bibliography"/>
+  </ds:schemaRefs>
+</ds:datastoreItem>
 </file>
</xml_diff>